<commit_message>
Added sample profile pictures and updated the sample users text.
</commit_message>
<xml_diff>
--- a/samples/sample_users.docx
+++ b/samples/sample_users.docx
@@ -892,145 +892,153 @@
           <w:szCs w:val="20"/>
         </w:rPr>
       </w:pPr>
+      <w:r>
+        <w:rPr>
+          <w:rFonts w:ascii="Arial" w:hAnsi="Arial" w:cs="Arial"/>
+          <w:sz w:val="20"/>
+          <w:szCs w:val="20"/>
+        </w:rPr>
+        <w:lastRenderedPageBreak/>
+        <w:t xml:space="preserve">OVERRATED. This album is trash. The instrumentation sucks, the vocals suck, I hate everything about this band and their stupid faces. </w:t>
+      </w:r>
+      <w:r>
+        <w:rPr>
+          <w:rFonts w:ascii="Arial" w:hAnsi="Arial" w:cs="Arial"/>
+          <w:sz w:val="20"/>
+          <w:szCs w:val="20"/>
+        </w:rPr>
+        <w:t xml:space="preserve">I wish I had a time machine so that I could go back in time and stop this album from being created. </w:t>
+      </w:r>
+      <w:r>
+        <w:rPr>
+          <w:rFonts w:ascii="Arial" w:hAnsi="Arial" w:cs="Arial"/>
+          <w:sz w:val="20"/>
+          <w:szCs w:val="20"/>
+        </w:rPr>
+        <w:t>I’m DISTRAU</w:t>
+      </w:r>
+      <w:r>
+        <w:rPr>
+          <w:rFonts w:ascii="Arial" w:hAnsi="Arial" w:cs="Arial"/>
+          <w:sz w:val="20"/>
+          <w:szCs w:val="20"/>
+        </w:rPr>
+        <w:t>G</w:t>
+      </w:r>
+      <w:r>
+        <w:rPr>
+          <w:rFonts w:ascii="Arial" w:hAnsi="Arial" w:cs="Arial"/>
+          <w:sz w:val="20"/>
+          <w:szCs w:val="20"/>
+        </w:rPr>
+        <w:t xml:space="preserve">HT. </w:t>
+      </w:r>
+    </w:p>
+    <w:p>
+      <w:pPr>
+        <w:rPr>
+          <w:rFonts w:ascii="Arial" w:hAnsi="Arial" w:cs="Arial"/>
+          <w:sz w:val="20"/>
+          <w:szCs w:val="20"/>
+        </w:rPr>
+      </w:pPr>
+      <w:r>
+        <w:rPr>
+          <w:rFonts w:ascii="Arial" w:hAnsi="Arial" w:cs="Arial"/>
+          <w:sz w:val="20"/>
+          <w:szCs w:val="20"/>
+        </w:rPr>
+        <w:t xml:space="preserve">2. </w:t>
+      </w:r>
+      <w:r>
+        <w:rPr>
+          <w:rFonts w:ascii="Arial" w:hAnsi="Arial" w:cs="Arial"/>
+          <w:sz w:val="20"/>
+          <w:szCs w:val="20"/>
+        </w:rPr>
+        <w:t>MC Hammer – Please Hammer Don’t Hurt ‘Em (1990): 5/5 stars</w:t>
+      </w:r>
+    </w:p>
+    <w:p>
+      <w:pPr>
+        <w:rPr>
+          <w:rFonts w:ascii="Arial" w:hAnsi="Arial" w:cs="Arial"/>
+          <w:sz w:val="20"/>
+          <w:szCs w:val="20"/>
+        </w:rPr>
+      </w:pPr>
+      <w:r>
+        <w:rPr>
+          <w:rFonts w:ascii="Arial" w:hAnsi="Arial" w:cs="Arial"/>
+          <w:sz w:val="20"/>
+          <w:szCs w:val="20"/>
+        </w:rPr>
+        <w:t xml:space="preserve">An absolute banger! People are dumb in thinking that this album </w:t>
+      </w:r>
+      <w:r>
+        <w:rPr>
+          <w:rFonts w:ascii="Arial" w:hAnsi="Arial" w:cs="Arial"/>
+          <w:sz w:val="20"/>
+          <w:szCs w:val="20"/>
+        </w:rPr>
+        <w:t>should only be known for “U Can’t Touch This”. MC Hammer is a true artiste and should be as famous as that garbage band NoteWorthy!</w:t>
+      </w:r>
+    </w:p>
+    <w:p>
+      <w:pPr>
+        <w:rPr>
+          <w:rFonts w:ascii="Arial" w:hAnsi="Arial" w:cs="Arial"/>
+          <w:sz w:val="20"/>
+          <w:szCs w:val="20"/>
+        </w:rPr>
+      </w:pPr>
+    </w:p>
+    <w:p>
+      <w:pPr>
+        <w:rPr>
+          <w:rFonts w:ascii="Arial" w:hAnsi="Arial" w:cs="Arial"/>
+          <w:sz w:val="20"/>
+          <w:szCs w:val="20"/>
+        </w:rPr>
+      </w:pPr>
+      <w:r>
+        <w:rPr>
+          <w:rFonts w:ascii="Arial" w:hAnsi="Arial" w:cs="Arial"/>
+          <w:b/>
+          <w:bCs/>
+          <w:sz w:val="20"/>
+          <w:szCs w:val="20"/>
+        </w:rPr>
+        <w:t>USERNAME:</w:t>
+      </w:r>
+      <w:r>
+        <w:rPr>
+          <w:rFonts w:ascii="Arial" w:hAnsi="Arial" w:cs="Arial"/>
+          <w:b/>
+          <w:bCs/>
+          <w:sz w:val="20"/>
+          <w:szCs w:val="20"/>
+        </w:rPr>
+        <w:t xml:space="preserve"> </w:t>
+      </w:r>
+      <w:r>
+        <w:rPr>
+          <w:rFonts w:ascii="Arial" w:hAnsi="Arial" w:cs="Arial"/>
+          <w:sz w:val="20"/>
+          <w:szCs w:val="20"/>
+        </w:rPr>
+        <w:t>emptyuser</w:t>
+      </w:r>
+      <w:r>
+        <w:rPr>
+          <w:rFonts w:ascii="Arial" w:hAnsi="Arial" w:cs="Arial"/>
+          <w:sz w:val="20"/>
+          <w:szCs w:val="20"/>
+        </w:rPr>
+        <w:t xml:space="preserve"> (this is a newly created user)</w:t>
+      </w:r>
       <w:bookmarkStart w:id="0" w:name="_GoBack"/>
       <w:bookmarkEnd w:id="0"/>
-      <w:r>
-        <w:rPr>
-          <w:rFonts w:ascii="Arial" w:hAnsi="Arial" w:cs="Arial"/>
-          <w:sz w:val="20"/>
-          <w:szCs w:val="20"/>
-        </w:rPr>
-        <w:lastRenderedPageBreak/>
-        <w:t xml:space="preserve">OVERRATED. This album is trash. The instrumentation sucks, the vocals suck, I hate everything about this band and their stupid faces. </w:t>
-      </w:r>
-      <w:r>
-        <w:rPr>
-          <w:rFonts w:ascii="Arial" w:hAnsi="Arial" w:cs="Arial"/>
-          <w:sz w:val="20"/>
-          <w:szCs w:val="20"/>
-        </w:rPr>
-        <w:t xml:space="preserve">I wish I had a time machine so that I could go back in time and stop this album from being created. </w:t>
-      </w:r>
-      <w:r>
-        <w:rPr>
-          <w:rFonts w:ascii="Arial" w:hAnsi="Arial" w:cs="Arial"/>
-          <w:sz w:val="20"/>
-          <w:szCs w:val="20"/>
-        </w:rPr>
-        <w:t>I’m DISTRAU</w:t>
-      </w:r>
-      <w:r>
-        <w:rPr>
-          <w:rFonts w:ascii="Arial" w:hAnsi="Arial" w:cs="Arial"/>
-          <w:sz w:val="20"/>
-          <w:szCs w:val="20"/>
-        </w:rPr>
-        <w:t>G</w:t>
-      </w:r>
-      <w:r>
-        <w:rPr>
-          <w:rFonts w:ascii="Arial" w:hAnsi="Arial" w:cs="Arial"/>
-          <w:sz w:val="20"/>
-          <w:szCs w:val="20"/>
-        </w:rPr>
-        <w:t xml:space="preserve">HT. </w:t>
-      </w:r>
-    </w:p>
-    <w:p>
-      <w:pPr>
-        <w:rPr>
-          <w:rFonts w:ascii="Arial" w:hAnsi="Arial" w:cs="Arial"/>
-          <w:sz w:val="20"/>
-          <w:szCs w:val="20"/>
-        </w:rPr>
-      </w:pPr>
-      <w:r>
-        <w:rPr>
-          <w:rFonts w:ascii="Arial" w:hAnsi="Arial" w:cs="Arial"/>
-          <w:sz w:val="20"/>
-          <w:szCs w:val="20"/>
-        </w:rPr>
-        <w:t xml:space="preserve">2. </w:t>
-      </w:r>
-      <w:r>
-        <w:rPr>
-          <w:rFonts w:ascii="Arial" w:hAnsi="Arial" w:cs="Arial"/>
-          <w:sz w:val="20"/>
-          <w:szCs w:val="20"/>
-        </w:rPr>
-        <w:t>MC Hammer – Please Hammer Don’t Hurt ‘Em (1990): 5/5 stars</w:t>
-      </w:r>
-    </w:p>
-    <w:p>
-      <w:pPr>
-        <w:rPr>
-          <w:rFonts w:ascii="Arial" w:hAnsi="Arial" w:cs="Arial"/>
-          <w:sz w:val="20"/>
-          <w:szCs w:val="20"/>
-        </w:rPr>
-      </w:pPr>
-      <w:r>
-        <w:rPr>
-          <w:rFonts w:ascii="Arial" w:hAnsi="Arial" w:cs="Arial"/>
-          <w:sz w:val="20"/>
-          <w:szCs w:val="20"/>
-        </w:rPr>
-        <w:t xml:space="preserve">An absolute banger! People are dumb in thinking that this album </w:t>
-      </w:r>
-      <w:r>
-        <w:rPr>
-          <w:rFonts w:ascii="Arial" w:hAnsi="Arial" w:cs="Arial"/>
-          <w:sz w:val="20"/>
-          <w:szCs w:val="20"/>
-        </w:rPr>
-        <w:t>should only be known for “U Can’t Touch This”. MC Hammer is a true artiste and should be as famous as that garbage band NoteWorthy!</w:t>
-      </w:r>
-    </w:p>
-    <w:p>
-      <w:pPr>
-        <w:rPr>
-          <w:rFonts w:ascii="Arial" w:hAnsi="Arial" w:cs="Arial"/>
-          <w:sz w:val="20"/>
-          <w:szCs w:val="20"/>
-        </w:rPr>
-      </w:pPr>
-    </w:p>
-    <w:p>
-      <w:pPr>
-        <w:rPr>
-          <w:rFonts w:ascii="Arial" w:hAnsi="Arial" w:cs="Arial"/>
-          <w:sz w:val="20"/>
-          <w:szCs w:val="20"/>
-        </w:rPr>
-      </w:pPr>
-      <w:r>
-        <w:rPr>
-          <w:rFonts w:ascii="Arial" w:hAnsi="Arial" w:cs="Arial"/>
-          <w:b/>
-          <w:bCs/>
-          <w:sz w:val="20"/>
-          <w:szCs w:val="20"/>
-        </w:rPr>
-        <w:t>USERNAME:</w:t>
-      </w:r>
-      <w:r>
-        <w:rPr>
-          <w:rFonts w:ascii="Arial" w:hAnsi="Arial" w:cs="Arial"/>
-          <w:b/>
-          <w:bCs/>
-          <w:sz w:val="20"/>
-          <w:szCs w:val="20"/>
-        </w:rPr>
-        <w:t xml:space="preserve"> </w:t>
-      </w:r>
-      <w:r>
-        <w:rPr>
-          <w:rFonts w:ascii="Arial" w:hAnsi="Arial" w:cs="Arial"/>
-          <w:sz w:val="20"/>
-          <w:szCs w:val="20"/>
-        </w:rPr>
-        <w:t>emptyuser</w:t>
-      </w:r>
     </w:p>
     <w:p>
       <w:pPr>

</xml_diff>

<commit_message>
Updated sample_users.docx with bios and follow lists.
</commit_message>
<xml_diff>
--- a/samples/sample_users.docx
+++ b/samples/sample_users.docx
@@ -60,6 +60,107 @@
       <w:pPr>
         <w:rPr>
           <w:rFonts w:ascii="Arial" w:hAnsi="Arial" w:cs="Arial"/>
+          <w:sz w:val="20"/>
+          <w:szCs w:val="20"/>
+        </w:rPr>
+      </w:pPr>
+      <w:r>
+        <w:rPr>
+          <w:rFonts w:ascii="Arial" w:hAnsi="Arial" w:cs="Arial"/>
+          <w:b/>
+          <w:bCs/>
+          <w:sz w:val="20"/>
+          <w:szCs w:val="20"/>
+        </w:rPr>
+        <w:t>B</w:t>
+      </w:r>
+      <w:r>
+        <w:rPr>
+          <w:rFonts w:ascii="Arial" w:hAnsi="Arial" w:cs="Arial"/>
+          <w:b/>
+          <w:bCs/>
+          <w:sz w:val="20"/>
+          <w:szCs w:val="20"/>
+        </w:rPr>
+        <w:t>IO</w:t>
+      </w:r>
+      <w:r>
+        <w:rPr>
+          <w:rFonts w:ascii="Arial" w:hAnsi="Arial" w:cs="Arial"/>
+          <w:b/>
+          <w:bCs/>
+          <w:sz w:val="20"/>
+          <w:szCs w:val="20"/>
+        </w:rPr>
+        <w:t xml:space="preserve">: </w:t>
+      </w:r>
+      <w:r>
+        <w:rPr>
+          <w:rFonts w:ascii="Arial" w:hAnsi="Arial" w:cs="Arial"/>
+          <w:sz w:val="20"/>
+          <w:szCs w:val="20"/>
+        </w:rPr>
+        <w:t>Making jazz with a lot of pizzazz</w:t>
+      </w:r>
+      <w:r>
+        <w:rPr>
+          <w:rFonts w:ascii="Arial" w:hAnsi="Arial" w:cs="Arial"/>
+          <w:sz w:val="20"/>
+          <w:szCs w:val="20"/>
+        </w:rPr>
+        <w:t xml:space="preserve">. </w:t>
+      </w:r>
+      <w:r>
+        <w:rPr>
+          <w:rFonts w:ascii="Arial" w:hAnsi="Arial" w:cs="Arial"/>
+          <w:sz w:val="20"/>
+          <w:szCs w:val="20"/>
+        </w:rPr>
+        <w:t xml:space="preserve">Toronto, ON. </w:t>
+      </w:r>
+    </w:p>
+    <w:p>
+      <w:pPr>
+        <w:rPr>
+          <w:rFonts w:ascii="Arial" w:hAnsi="Arial" w:cs="Arial"/>
+          <w:b/>
+          <w:bCs/>
+          <w:sz w:val="20"/>
+          <w:szCs w:val="20"/>
+        </w:rPr>
+      </w:pPr>
+      <w:r>
+        <w:rPr>
+          <w:rFonts w:ascii="Arial" w:hAnsi="Arial" w:cs="Arial"/>
+          <w:b/>
+          <w:bCs/>
+          <w:sz w:val="20"/>
+          <w:szCs w:val="20"/>
+        </w:rPr>
+        <w:t>FOLLOW LIST:</w:t>
+      </w:r>
+    </w:p>
+    <w:p>
+      <w:pPr>
+        <w:rPr>
+          <w:rFonts w:ascii="Arial" w:hAnsi="Arial" w:cs="Arial"/>
+          <w:sz w:val="20"/>
+          <w:szCs w:val="20"/>
+        </w:rPr>
+      </w:pPr>
+      <w:r>
+        <w:rPr>
+          <w:rFonts w:ascii="Arial" w:hAnsi="Arial" w:cs="Arial"/>
+          <w:sz w:val="20"/>
+          <w:szCs w:val="20"/>
+        </w:rPr>
+        <w:t>1. tonybaloney</w:t>
+      </w:r>
+    </w:p>
+    <w:p>
+      <w:pPr>
+        <w:rPr>
+          <w:rFonts w:ascii="Arial" w:hAnsi="Arial" w:cs="Arial"/>
           <w:b/>
           <w:bCs/>
           <w:sz w:val="20"/>
@@ -128,7 +229,27 @@
           <w:sz w:val="20"/>
           <w:szCs w:val="20"/>
         </w:rPr>
-        <w:t>LISTENED LIST:</w:t>
+        <w:t>LISTENED</w:t>
+      </w:r>
+      <w:r>
+        <w:rPr>
+          <w:rFonts w:ascii="Arial" w:hAnsi="Arial" w:cs="Arial"/>
+          <w:b/>
+          <w:bCs/>
+          <w:sz w:val="20"/>
+          <w:szCs w:val="20"/>
+        </w:rPr>
+        <w:t xml:space="preserve"> LIST</w:t>
+      </w:r>
+      <w:r>
+        <w:rPr>
+          <w:rFonts w:ascii="Arial" w:hAnsi="Arial" w:cs="Arial"/>
+          <w:b/>
+          <w:bCs/>
+          <w:sz w:val="20"/>
+          <w:szCs w:val="20"/>
+        </w:rPr>
+        <w:t>:</w:t>
       </w:r>
     </w:p>
     <w:p>
@@ -631,411 +752,124 @@
       <w:pPr>
         <w:rPr>
           <w:rFonts w:ascii="Arial" w:hAnsi="Arial" w:cs="Arial"/>
-          <w:b/>
-          <w:bCs/>
-          <w:sz w:val="20"/>
-          <w:szCs w:val="20"/>
-        </w:rPr>
-      </w:pPr>
-      <w:r>
-        <w:rPr>
-          <w:rFonts w:ascii="Arial" w:hAnsi="Arial" w:cs="Arial"/>
-          <w:b/>
-          <w:bCs/>
-          <w:sz w:val="20"/>
-          <w:szCs w:val="20"/>
-        </w:rPr>
-        <w:t>FAVOURITES LIST:</w:t>
-      </w:r>
-    </w:p>
-    <w:p>
-      <w:pPr>
-        <w:rPr>
-          <w:rFonts w:ascii="Arial" w:hAnsi="Arial" w:cs="Arial"/>
-          <w:sz w:val="20"/>
-          <w:szCs w:val="20"/>
-        </w:rPr>
-      </w:pPr>
-      <w:r>
-        <w:rPr>
-          <w:rFonts w:ascii="Arial" w:hAnsi="Arial" w:cs="Arial"/>
-          <w:sz w:val="20"/>
-          <w:szCs w:val="20"/>
-        </w:rPr>
-        <w:t>1. MC Hammer – Please Hammer Don’t Hurt ‘Em (1990)</w:t>
-      </w:r>
-    </w:p>
-    <w:p>
-      <w:pPr>
-        <w:rPr>
-          <w:rFonts w:ascii="Arial" w:hAnsi="Arial" w:cs="Arial"/>
-          <w:b/>
-          <w:bCs/>
-          <w:sz w:val="20"/>
-          <w:szCs w:val="20"/>
-        </w:rPr>
-      </w:pPr>
-      <w:r>
-        <w:rPr>
-          <w:rFonts w:ascii="Arial" w:hAnsi="Arial" w:cs="Arial"/>
-          <w:b/>
-          <w:bCs/>
-          <w:sz w:val="20"/>
-          <w:szCs w:val="20"/>
-        </w:rPr>
-        <w:t>LISTENED LIST:</w:t>
-      </w:r>
-    </w:p>
-    <w:p>
-      <w:pPr>
-        <w:rPr>
-          <w:rFonts w:ascii="Arial" w:hAnsi="Arial" w:cs="Arial"/>
-          <w:sz w:val="20"/>
-          <w:szCs w:val="20"/>
-        </w:rPr>
-      </w:pPr>
-      <w:r>
-        <w:rPr>
-          <w:rFonts w:ascii="Arial" w:hAnsi="Arial" w:cs="Arial"/>
-          <w:sz w:val="20"/>
-          <w:szCs w:val="20"/>
-        </w:rPr>
-        <w:t xml:space="preserve">1. NoteWorthy </w:t>
-      </w:r>
-      <w:r>
-        <w:rPr>
-          <w:rFonts w:ascii="Arial" w:hAnsi="Arial" w:cs="Arial"/>
-          <w:sz w:val="20"/>
-          <w:szCs w:val="20"/>
-        </w:rPr>
-        <w:t xml:space="preserve">– </w:t>
-      </w:r>
-      <w:r>
-        <w:rPr>
-          <w:rFonts w:ascii="Arial" w:hAnsi="Arial" w:cs="Arial"/>
-          <w:sz w:val="20"/>
-          <w:szCs w:val="20"/>
-        </w:rPr>
-        <w:t>Bahen... (2020)</w:t>
-      </w:r>
-    </w:p>
-    <w:p>
-      <w:pPr>
-        <w:rPr>
-          <w:rFonts w:ascii="Arial" w:hAnsi="Arial" w:cs="Arial"/>
-          <w:sz w:val="20"/>
-          <w:szCs w:val="20"/>
-        </w:rPr>
-      </w:pPr>
-      <w:r>
-        <w:rPr>
-          <w:rFonts w:ascii="Arial" w:hAnsi="Arial" w:cs="Arial"/>
-          <w:sz w:val="20"/>
-          <w:szCs w:val="20"/>
-        </w:rPr>
-        <w:t xml:space="preserve">2. </w:t>
-      </w:r>
-      <w:r>
-        <w:rPr>
-          <w:rFonts w:ascii="Arial" w:hAnsi="Arial" w:cs="Arial"/>
-          <w:sz w:val="20"/>
-          <w:szCs w:val="20"/>
-        </w:rPr>
-        <w:t>MC Hammer – Please Hammer Don’t Hurt ‘Em (1990)</w:t>
-      </w:r>
-    </w:p>
-    <w:p>
-      <w:pPr>
-        <w:rPr>
-          <w:rFonts w:ascii="Arial" w:hAnsi="Arial" w:cs="Arial"/>
-          <w:b/>
-          <w:bCs/>
-          <w:sz w:val="20"/>
-          <w:szCs w:val="20"/>
-        </w:rPr>
-      </w:pPr>
-      <w:r>
-        <w:rPr>
-          <w:rFonts w:ascii="Arial" w:hAnsi="Arial" w:cs="Arial"/>
-          <w:b/>
-          <w:bCs/>
-          <w:sz w:val="20"/>
-          <w:szCs w:val="20"/>
-        </w:rPr>
-        <w:t>TO LISTEN LIST:</w:t>
-      </w:r>
-    </w:p>
-    <w:p>
-      <w:pPr>
-        <w:rPr>
-          <w:rFonts w:ascii="Arial" w:hAnsi="Arial" w:cs="Arial"/>
-          <w:sz w:val="20"/>
-          <w:szCs w:val="20"/>
-        </w:rPr>
-      </w:pPr>
-      <w:r>
-        <w:rPr>
-          <w:rFonts w:ascii="Arial" w:hAnsi="Arial" w:cs="Arial"/>
-          <w:sz w:val="20"/>
-          <w:szCs w:val="20"/>
-        </w:rPr>
-        <w:t>1</w:t>
-      </w:r>
-      <w:r>
-        <w:rPr>
-          <w:rFonts w:ascii="Arial" w:hAnsi="Arial" w:cs="Arial"/>
-          <w:sz w:val="20"/>
-          <w:szCs w:val="20"/>
-        </w:rPr>
-        <w:t xml:space="preserve">. The Beatles </w:t>
-      </w:r>
-      <w:r>
-        <w:rPr>
-          <w:rFonts w:ascii="Arial" w:hAnsi="Arial" w:cs="Arial"/>
-          <w:sz w:val="20"/>
-          <w:szCs w:val="20"/>
-        </w:rPr>
-        <w:t xml:space="preserve">– </w:t>
-      </w:r>
-      <w:r>
-        <w:rPr>
-          <w:rFonts w:ascii="Arial" w:hAnsi="Arial" w:cs="Arial"/>
-          <w:sz w:val="20"/>
-          <w:szCs w:val="20"/>
-        </w:rPr>
-        <w:t>Help! (1965)</w:t>
-      </w:r>
-    </w:p>
-    <w:p>
-      <w:pPr>
-        <w:rPr>
-          <w:rFonts w:ascii="Arial" w:hAnsi="Arial" w:cs="Arial"/>
-          <w:b/>
-          <w:bCs/>
-          <w:sz w:val="20"/>
-          <w:szCs w:val="20"/>
-        </w:rPr>
-      </w:pPr>
-      <w:r>
-        <w:rPr>
-          <w:rFonts w:ascii="Arial" w:hAnsi="Arial" w:cs="Arial"/>
-          <w:b/>
-          <w:bCs/>
-          <w:sz w:val="20"/>
-          <w:szCs w:val="20"/>
-        </w:rPr>
-        <w:t xml:space="preserve">REVIEWS: </w:t>
-      </w:r>
-    </w:p>
-    <w:p>
-      <w:pPr>
-        <w:rPr>
-          <w:rFonts w:ascii="Arial" w:hAnsi="Arial" w:cs="Arial"/>
-          <w:sz w:val="20"/>
-          <w:szCs w:val="20"/>
-        </w:rPr>
-      </w:pPr>
-      <w:r>
-        <w:rPr>
-          <w:rFonts w:ascii="Arial" w:hAnsi="Arial" w:cs="Arial"/>
-          <w:sz w:val="20"/>
-          <w:szCs w:val="20"/>
-        </w:rPr>
-        <w:t xml:space="preserve">1. NoteWorthy </w:t>
-      </w:r>
-      <w:r>
-        <w:rPr>
-          <w:rFonts w:ascii="Arial" w:hAnsi="Arial" w:cs="Arial"/>
-          <w:sz w:val="20"/>
-          <w:szCs w:val="20"/>
-        </w:rPr>
-        <w:t>– Bahen…</w:t>
-      </w:r>
-      <w:r>
-        <w:rPr>
-          <w:rFonts w:ascii="Arial" w:hAnsi="Arial" w:cs="Arial"/>
-          <w:sz w:val="20"/>
-          <w:szCs w:val="20"/>
-        </w:rPr>
-        <w:t xml:space="preserve"> (2020): </w:t>
-      </w:r>
-      <w:r>
-        <w:rPr>
-          <w:rFonts w:ascii="Arial" w:hAnsi="Arial" w:cs="Arial"/>
-          <w:sz w:val="20"/>
-          <w:szCs w:val="20"/>
-        </w:rPr>
-        <w:t>0</w:t>
-      </w:r>
-      <w:r>
-        <w:rPr>
-          <w:rFonts w:ascii="Arial" w:hAnsi="Arial" w:cs="Arial"/>
-          <w:sz w:val="20"/>
-          <w:szCs w:val="20"/>
-        </w:rPr>
-        <w:t>/5</w:t>
-      </w:r>
-      <w:r>
-        <w:rPr>
-          <w:rFonts w:ascii="Arial" w:hAnsi="Arial" w:cs="Arial"/>
-          <w:sz w:val="20"/>
-          <w:szCs w:val="20"/>
-        </w:rPr>
-        <w:t xml:space="preserve"> stars</w:t>
-      </w:r>
-    </w:p>
-    <w:p>
-      <w:pPr>
-        <w:rPr>
-          <w:rFonts w:ascii="Arial" w:hAnsi="Arial" w:cs="Arial"/>
-          <w:sz w:val="20"/>
-          <w:szCs w:val="20"/>
-        </w:rPr>
-      </w:pPr>
-      <w:r>
-        <w:rPr>
-          <w:rFonts w:ascii="Arial" w:hAnsi="Arial" w:cs="Arial"/>
-          <w:sz w:val="20"/>
-          <w:szCs w:val="20"/>
-        </w:rPr>
-        <w:lastRenderedPageBreak/>
-        <w:t xml:space="preserve">OVERRATED. This album is trash. The instrumentation sucks, the vocals suck, I hate everything about this band and their stupid faces. </w:t>
-      </w:r>
-      <w:r>
-        <w:rPr>
-          <w:rFonts w:ascii="Arial" w:hAnsi="Arial" w:cs="Arial"/>
-          <w:sz w:val="20"/>
-          <w:szCs w:val="20"/>
-        </w:rPr>
-        <w:t xml:space="preserve">I wish I had a time machine so that I could go back in time and stop this album from being created. </w:t>
-      </w:r>
-      <w:r>
-        <w:rPr>
-          <w:rFonts w:ascii="Arial" w:hAnsi="Arial" w:cs="Arial"/>
-          <w:sz w:val="20"/>
-          <w:szCs w:val="20"/>
-        </w:rPr>
-        <w:t>I’m DISTRAU</w:t>
-      </w:r>
-      <w:r>
-        <w:rPr>
-          <w:rFonts w:ascii="Arial" w:hAnsi="Arial" w:cs="Arial"/>
-          <w:sz w:val="20"/>
-          <w:szCs w:val="20"/>
-        </w:rPr>
-        <w:t>G</w:t>
-      </w:r>
-      <w:r>
-        <w:rPr>
-          <w:rFonts w:ascii="Arial" w:hAnsi="Arial" w:cs="Arial"/>
-          <w:sz w:val="20"/>
-          <w:szCs w:val="20"/>
-        </w:rPr>
-        <w:t xml:space="preserve">HT. </w:t>
-      </w:r>
-    </w:p>
-    <w:p>
-      <w:pPr>
-        <w:rPr>
-          <w:rFonts w:ascii="Arial" w:hAnsi="Arial" w:cs="Arial"/>
-          <w:sz w:val="20"/>
-          <w:szCs w:val="20"/>
-        </w:rPr>
-      </w:pPr>
-      <w:r>
-        <w:rPr>
-          <w:rFonts w:ascii="Arial" w:hAnsi="Arial" w:cs="Arial"/>
-          <w:sz w:val="20"/>
-          <w:szCs w:val="20"/>
-        </w:rPr>
-        <w:t xml:space="preserve">2. </w:t>
-      </w:r>
-      <w:r>
-        <w:rPr>
-          <w:rFonts w:ascii="Arial" w:hAnsi="Arial" w:cs="Arial"/>
-          <w:sz w:val="20"/>
-          <w:szCs w:val="20"/>
-        </w:rPr>
-        <w:t>MC Hammer – Please Hammer Don’t Hurt ‘Em (1990): 5/5 stars</w:t>
-      </w:r>
-    </w:p>
-    <w:p>
-      <w:pPr>
-        <w:rPr>
-          <w:rFonts w:ascii="Arial" w:hAnsi="Arial" w:cs="Arial"/>
-          <w:sz w:val="20"/>
-          <w:szCs w:val="20"/>
-        </w:rPr>
-      </w:pPr>
-      <w:r>
-        <w:rPr>
-          <w:rFonts w:ascii="Arial" w:hAnsi="Arial" w:cs="Arial"/>
-          <w:sz w:val="20"/>
-          <w:szCs w:val="20"/>
-        </w:rPr>
-        <w:t xml:space="preserve">An absolute banger! People are dumb in thinking that this album </w:t>
-      </w:r>
-      <w:r>
-        <w:rPr>
-          <w:rFonts w:ascii="Arial" w:hAnsi="Arial" w:cs="Arial"/>
-          <w:sz w:val="20"/>
-          <w:szCs w:val="20"/>
-        </w:rPr>
-        <w:t>should only be known for “U Can’t Touch This”. MC Hammer is a true artiste and should be as famous as that garbage band NoteWorthy!</w:t>
-      </w:r>
-    </w:p>
-    <w:p>
-      <w:pPr>
-        <w:rPr>
-          <w:rFonts w:ascii="Arial" w:hAnsi="Arial" w:cs="Arial"/>
-          <w:sz w:val="20"/>
-          <w:szCs w:val="20"/>
-        </w:rPr>
-      </w:pPr>
-    </w:p>
-    <w:p>
-      <w:pPr>
-        <w:rPr>
-          <w:rFonts w:ascii="Arial" w:hAnsi="Arial" w:cs="Arial"/>
-          <w:sz w:val="20"/>
-          <w:szCs w:val="20"/>
-        </w:rPr>
-      </w:pPr>
-      <w:r>
-        <w:rPr>
-          <w:rFonts w:ascii="Arial" w:hAnsi="Arial" w:cs="Arial"/>
-          <w:b/>
-          <w:bCs/>
-          <w:sz w:val="20"/>
-          <w:szCs w:val="20"/>
-        </w:rPr>
-        <w:t>USERNAME:</w:t>
-      </w:r>
-      <w:r>
-        <w:rPr>
-          <w:rFonts w:ascii="Arial" w:hAnsi="Arial" w:cs="Arial"/>
-          <w:b/>
-          <w:bCs/>
-          <w:sz w:val="20"/>
-          <w:szCs w:val="20"/>
-        </w:rPr>
-        <w:t xml:space="preserve"> </w:t>
-      </w:r>
-      <w:r>
-        <w:rPr>
-          <w:rFonts w:ascii="Arial" w:hAnsi="Arial" w:cs="Arial"/>
-          <w:sz w:val="20"/>
-          <w:szCs w:val="20"/>
-        </w:rPr>
-        <w:t>emptyuser</w:t>
-      </w:r>
-      <w:r>
-        <w:rPr>
-          <w:rFonts w:ascii="Arial" w:hAnsi="Arial" w:cs="Arial"/>
-          <w:sz w:val="20"/>
-          <w:szCs w:val="20"/>
-        </w:rPr>
-        <w:t xml:space="preserve"> (this is a newly created user)</w:t>
+          <w:sz w:val="20"/>
+          <w:szCs w:val="20"/>
+        </w:rPr>
+      </w:pPr>
+      <w:r>
+        <w:rPr>
+          <w:rFonts w:ascii="Arial" w:hAnsi="Arial" w:cs="Arial"/>
+          <w:b/>
+          <w:bCs/>
+          <w:sz w:val="20"/>
+          <w:szCs w:val="20"/>
+        </w:rPr>
+        <w:t xml:space="preserve">BIO: </w:t>
+      </w:r>
+      <w:r>
+        <w:rPr>
+          <w:rFonts w:ascii="Arial" w:hAnsi="Arial" w:cs="Arial"/>
+          <w:sz w:val="20"/>
+          <w:szCs w:val="20"/>
+        </w:rPr>
+        <w:t>You don’t like the things</w:t>
+      </w:r>
+      <w:r>
+        <w:rPr>
+          <w:rFonts w:ascii="Arial" w:hAnsi="Arial" w:cs="Arial"/>
+          <w:sz w:val="20"/>
+          <w:szCs w:val="20"/>
+        </w:rPr>
+        <w:t xml:space="preserve"> that</w:t>
+      </w:r>
+      <w:r>
+        <w:rPr>
+          <w:rFonts w:ascii="Arial" w:hAnsi="Arial" w:cs="Arial"/>
+          <w:sz w:val="20"/>
+          <w:szCs w:val="20"/>
+        </w:rPr>
+        <w:t xml:space="preserve"> you like, these are the things you like. </w:t>
+      </w:r>
+      <w:r>
+        <w:rPr>
+          <w:rFonts w:ascii="Arial" w:hAnsi="Arial" w:cs="Arial"/>
+          <w:sz w:val="20"/>
+          <w:szCs w:val="20"/>
+        </w:rPr>
+        <w:t>Staten, NYC</w:t>
+      </w:r>
+      <w:r>
+        <w:rPr>
+          <w:rFonts w:ascii="Arial" w:hAnsi="Arial" w:cs="Arial"/>
+          <w:sz w:val="20"/>
+          <w:szCs w:val="20"/>
+        </w:rPr>
+        <w:t>.</w:t>
+      </w:r>
+    </w:p>
+    <w:p>
+      <w:pPr>
+        <w:rPr>
+          <w:rFonts w:ascii="Arial" w:hAnsi="Arial" w:cs="Arial"/>
+          <w:b/>
+          <w:bCs/>
+          <w:sz w:val="20"/>
+          <w:szCs w:val="20"/>
+        </w:rPr>
+      </w:pPr>
+      <w:r>
+        <w:rPr>
+          <w:rFonts w:ascii="Arial" w:hAnsi="Arial" w:cs="Arial"/>
+          <w:b/>
+          <w:bCs/>
+          <w:sz w:val="20"/>
+          <w:szCs w:val="20"/>
+        </w:rPr>
+        <w:t>FOLLOW</w:t>
+      </w:r>
+      <w:r>
+        <w:rPr>
+          <w:rFonts w:ascii="Arial" w:hAnsi="Arial" w:cs="Arial"/>
+          <w:b/>
+          <w:bCs/>
+          <w:sz w:val="20"/>
+          <w:szCs w:val="20"/>
+        </w:rPr>
+        <w:t xml:space="preserve"> LIST:</w:t>
+      </w:r>
+    </w:p>
+    <w:p>
+      <w:pPr>
+        <w:rPr>
+          <w:rFonts w:ascii="Arial" w:hAnsi="Arial" w:cs="Arial"/>
+          <w:sz w:val="20"/>
+          <w:szCs w:val="20"/>
+        </w:rPr>
+      </w:pPr>
+      <w:r>
+        <w:rPr>
+          <w:rFonts w:ascii="Arial" w:hAnsi="Arial" w:cs="Arial"/>
+          <w:sz w:val="20"/>
+          <w:szCs w:val="20"/>
+        </w:rPr>
+        <w:t>1. csc309</w:t>
+      </w:r>
+    </w:p>
+    <w:p>
+      <w:pPr>
+        <w:rPr>
+          <w:rFonts w:ascii="Arial" w:hAnsi="Arial" w:cs="Arial"/>
+          <w:sz w:val="20"/>
+          <w:szCs w:val="20"/>
+        </w:rPr>
+      </w:pPr>
+      <w:r>
+        <w:rPr>
+          <w:rFonts w:ascii="Arial" w:hAnsi="Arial" w:cs="Arial"/>
+          <w:sz w:val="20"/>
+          <w:szCs w:val="20"/>
+        </w:rPr>
+        <w:t>2. emptyuser</w:t>
       </w:r>
       <w:bookmarkStart w:id="0" w:name="_GoBack"/>
       <w:bookmarkEnd w:id="0"/>
@@ -1044,6 +878,427 @@
       <w:pPr>
         <w:rPr>
           <w:rFonts w:ascii="Arial" w:hAnsi="Arial" w:cs="Arial"/>
+          <w:b/>
+          <w:bCs/>
+          <w:sz w:val="20"/>
+          <w:szCs w:val="20"/>
+        </w:rPr>
+      </w:pPr>
+      <w:r>
+        <w:rPr>
+          <w:rFonts w:ascii="Arial" w:hAnsi="Arial" w:cs="Arial"/>
+          <w:b/>
+          <w:bCs/>
+          <w:sz w:val="20"/>
+          <w:szCs w:val="20"/>
+        </w:rPr>
+        <w:t>FAVOURITES LIST:</w:t>
+      </w:r>
+    </w:p>
+    <w:p>
+      <w:pPr>
+        <w:rPr>
+          <w:rFonts w:ascii="Arial" w:hAnsi="Arial" w:cs="Arial"/>
+          <w:sz w:val="20"/>
+          <w:szCs w:val="20"/>
+        </w:rPr>
+      </w:pPr>
+      <w:r>
+        <w:rPr>
+          <w:rFonts w:ascii="Arial" w:hAnsi="Arial" w:cs="Arial"/>
+          <w:sz w:val="20"/>
+          <w:szCs w:val="20"/>
+        </w:rPr>
+        <w:t>1. MC Hammer – Please Hammer Don’t Hurt ‘Em (1990)</w:t>
+      </w:r>
+    </w:p>
+    <w:p>
+      <w:pPr>
+        <w:rPr>
+          <w:rFonts w:ascii="Arial" w:hAnsi="Arial" w:cs="Arial"/>
+          <w:b/>
+          <w:bCs/>
+          <w:sz w:val="20"/>
+          <w:szCs w:val="20"/>
+        </w:rPr>
+      </w:pPr>
+      <w:r>
+        <w:rPr>
+          <w:rFonts w:ascii="Arial" w:hAnsi="Arial" w:cs="Arial"/>
+          <w:b/>
+          <w:bCs/>
+          <w:sz w:val="20"/>
+          <w:szCs w:val="20"/>
+        </w:rPr>
+        <w:t>LISTENED LIST</w:t>
+      </w:r>
+      <w:r>
+        <w:rPr>
+          <w:rFonts w:ascii="Arial" w:hAnsi="Arial" w:cs="Arial"/>
+          <w:b/>
+          <w:bCs/>
+          <w:sz w:val="20"/>
+          <w:szCs w:val="20"/>
+        </w:rPr>
+        <w:t>:</w:t>
+      </w:r>
+    </w:p>
+    <w:p>
+      <w:pPr>
+        <w:rPr>
+          <w:rFonts w:ascii="Arial" w:hAnsi="Arial" w:cs="Arial"/>
+          <w:sz w:val="20"/>
+          <w:szCs w:val="20"/>
+        </w:rPr>
+      </w:pPr>
+      <w:r>
+        <w:rPr>
+          <w:rFonts w:ascii="Arial" w:hAnsi="Arial" w:cs="Arial"/>
+          <w:sz w:val="20"/>
+          <w:szCs w:val="20"/>
+        </w:rPr>
+        <w:lastRenderedPageBreak/>
+        <w:t xml:space="preserve">1. NoteWorthy </w:t>
+      </w:r>
+      <w:r>
+        <w:rPr>
+          <w:rFonts w:ascii="Arial" w:hAnsi="Arial" w:cs="Arial"/>
+          <w:sz w:val="20"/>
+          <w:szCs w:val="20"/>
+        </w:rPr>
+        <w:t xml:space="preserve">– </w:t>
+      </w:r>
+      <w:r>
+        <w:rPr>
+          <w:rFonts w:ascii="Arial" w:hAnsi="Arial" w:cs="Arial"/>
+          <w:sz w:val="20"/>
+          <w:szCs w:val="20"/>
+        </w:rPr>
+        <w:t>Bahen... (2020)</w:t>
+      </w:r>
+    </w:p>
+    <w:p>
+      <w:pPr>
+        <w:rPr>
+          <w:rFonts w:ascii="Arial" w:hAnsi="Arial" w:cs="Arial"/>
+          <w:sz w:val="20"/>
+          <w:szCs w:val="20"/>
+        </w:rPr>
+      </w:pPr>
+      <w:r>
+        <w:rPr>
+          <w:rFonts w:ascii="Arial" w:hAnsi="Arial" w:cs="Arial"/>
+          <w:sz w:val="20"/>
+          <w:szCs w:val="20"/>
+        </w:rPr>
+        <w:t xml:space="preserve">2. </w:t>
+      </w:r>
+      <w:r>
+        <w:rPr>
+          <w:rFonts w:ascii="Arial" w:hAnsi="Arial" w:cs="Arial"/>
+          <w:sz w:val="20"/>
+          <w:szCs w:val="20"/>
+        </w:rPr>
+        <w:t>MC Hammer – Please Hammer Don’t Hurt ‘Em (1990)</w:t>
+      </w:r>
+    </w:p>
+    <w:p>
+      <w:pPr>
+        <w:rPr>
+          <w:rFonts w:ascii="Arial" w:hAnsi="Arial" w:cs="Arial"/>
+          <w:b/>
+          <w:bCs/>
+          <w:sz w:val="20"/>
+          <w:szCs w:val="20"/>
+        </w:rPr>
+      </w:pPr>
+      <w:r>
+        <w:rPr>
+          <w:rFonts w:ascii="Arial" w:hAnsi="Arial" w:cs="Arial"/>
+          <w:b/>
+          <w:bCs/>
+          <w:sz w:val="20"/>
+          <w:szCs w:val="20"/>
+        </w:rPr>
+        <w:t>TO LISTEN LIST:</w:t>
+      </w:r>
+    </w:p>
+    <w:p>
+      <w:pPr>
+        <w:rPr>
+          <w:rFonts w:ascii="Arial" w:hAnsi="Arial" w:cs="Arial"/>
+          <w:sz w:val="20"/>
+          <w:szCs w:val="20"/>
+        </w:rPr>
+      </w:pPr>
+      <w:r>
+        <w:rPr>
+          <w:rFonts w:ascii="Arial" w:hAnsi="Arial" w:cs="Arial"/>
+          <w:sz w:val="20"/>
+          <w:szCs w:val="20"/>
+        </w:rPr>
+        <w:t>1</w:t>
+      </w:r>
+      <w:r>
+        <w:rPr>
+          <w:rFonts w:ascii="Arial" w:hAnsi="Arial" w:cs="Arial"/>
+          <w:sz w:val="20"/>
+          <w:szCs w:val="20"/>
+        </w:rPr>
+        <w:t xml:space="preserve">. The Beatles </w:t>
+      </w:r>
+      <w:r>
+        <w:rPr>
+          <w:rFonts w:ascii="Arial" w:hAnsi="Arial" w:cs="Arial"/>
+          <w:sz w:val="20"/>
+          <w:szCs w:val="20"/>
+        </w:rPr>
+        <w:t xml:space="preserve">– </w:t>
+      </w:r>
+      <w:r>
+        <w:rPr>
+          <w:rFonts w:ascii="Arial" w:hAnsi="Arial" w:cs="Arial"/>
+          <w:sz w:val="20"/>
+          <w:szCs w:val="20"/>
+        </w:rPr>
+        <w:t>Help! (1965)</w:t>
+      </w:r>
+    </w:p>
+    <w:p>
+      <w:pPr>
+        <w:rPr>
+          <w:rFonts w:ascii="Arial" w:hAnsi="Arial" w:cs="Arial"/>
+          <w:b/>
+          <w:bCs/>
+          <w:sz w:val="20"/>
+          <w:szCs w:val="20"/>
+        </w:rPr>
+      </w:pPr>
+      <w:r>
+        <w:rPr>
+          <w:rFonts w:ascii="Arial" w:hAnsi="Arial" w:cs="Arial"/>
+          <w:b/>
+          <w:bCs/>
+          <w:sz w:val="20"/>
+          <w:szCs w:val="20"/>
+        </w:rPr>
+        <w:t xml:space="preserve">REVIEWS: </w:t>
+      </w:r>
+    </w:p>
+    <w:p>
+      <w:pPr>
+        <w:rPr>
+          <w:rFonts w:ascii="Arial" w:hAnsi="Arial" w:cs="Arial"/>
+          <w:sz w:val="20"/>
+          <w:szCs w:val="20"/>
+        </w:rPr>
+      </w:pPr>
+      <w:r>
+        <w:rPr>
+          <w:rFonts w:ascii="Arial" w:hAnsi="Arial" w:cs="Arial"/>
+          <w:sz w:val="20"/>
+          <w:szCs w:val="20"/>
+        </w:rPr>
+        <w:t xml:space="preserve">1. NoteWorthy </w:t>
+      </w:r>
+      <w:r>
+        <w:rPr>
+          <w:rFonts w:ascii="Arial" w:hAnsi="Arial" w:cs="Arial"/>
+          <w:sz w:val="20"/>
+          <w:szCs w:val="20"/>
+        </w:rPr>
+        <w:t>– Bahen…</w:t>
+      </w:r>
+      <w:r>
+        <w:rPr>
+          <w:rFonts w:ascii="Arial" w:hAnsi="Arial" w:cs="Arial"/>
+          <w:sz w:val="20"/>
+          <w:szCs w:val="20"/>
+        </w:rPr>
+        <w:t xml:space="preserve"> (2020): </w:t>
+      </w:r>
+      <w:r>
+        <w:rPr>
+          <w:rFonts w:ascii="Arial" w:hAnsi="Arial" w:cs="Arial"/>
+          <w:sz w:val="20"/>
+          <w:szCs w:val="20"/>
+        </w:rPr>
+        <w:t>0</w:t>
+      </w:r>
+      <w:r>
+        <w:rPr>
+          <w:rFonts w:ascii="Arial" w:hAnsi="Arial" w:cs="Arial"/>
+          <w:sz w:val="20"/>
+          <w:szCs w:val="20"/>
+        </w:rPr>
+        <w:t>/5</w:t>
+      </w:r>
+      <w:r>
+        <w:rPr>
+          <w:rFonts w:ascii="Arial" w:hAnsi="Arial" w:cs="Arial"/>
+          <w:sz w:val="20"/>
+          <w:szCs w:val="20"/>
+        </w:rPr>
+        <w:t xml:space="preserve"> stars</w:t>
+      </w:r>
+    </w:p>
+    <w:p>
+      <w:pPr>
+        <w:rPr>
+          <w:rFonts w:ascii="Arial" w:hAnsi="Arial" w:cs="Arial"/>
+          <w:sz w:val="20"/>
+          <w:szCs w:val="20"/>
+        </w:rPr>
+      </w:pPr>
+      <w:r>
+        <w:rPr>
+          <w:rFonts w:ascii="Arial" w:hAnsi="Arial" w:cs="Arial"/>
+          <w:sz w:val="20"/>
+          <w:szCs w:val="20"/>
+        </w:rPr>
+        <w:t xml:space="preserve">OVERRATED. This album is trash. The instrumentation sucks, the vocals suck, I hate everything about this band and their stupid faces. </w:t>
+      </w:r>
+      <w:r>
+        <w:rPr>
+          <w:rFonts w:ascii="Arial" w:hAnsi="Arial" w:cs="Arial"/>
+          <w:sz w:val="20"/>
+          <w:szCs w:val="20"/>
+        </w:rPr>
+        <w:t xml:space="preserve">I wish I had a time machine so that I could go back in time and stop this album from being created. </w:t>
+      </w:r>
+      <w:r>
+        <w:rPr>
+          <w:rFonts w:ascii="Arial" w:hAnsi="Arial" w:cs="Arial"/>
+          <w:sz w:val="20"/>
+          <w:szCs w:val="20"/>
+        </w:rPr>
+        <w:t>I’m DISTRAU</w:t>
+      </w:r>
+      <w:r>
+        <w:rPr>
+          <w:rFonts w:ascii="Arial" w:hAnsi="Arial" w:cs="Arial"/>
+          <w:sz w:val="20"/>
+          <w:szCs w:val="20"/>
+        </w:rPr>
+        <w:t>G</w:t>
+      </w:r>
+      <w:r>
+        <w:rPr>
+          <w:rFonts w:ascii="Arial" w:hAnsi="Arial" w:cs="Arial"/>
+          <w:sz w:val="20"/>
+          <w:szCs w:val="20"/>
+        </w:rPr>
+        <w:t xml:space="preserve">HT. </w:t>
+      </w:r>
+    </w:p>
+    <w:p>
+      <w:pPr>
+        <w:rPr>
+          <w:rFonts w:ascii="Arial" w:hAnsi="Arial" w:cs="Arial"/>
+          <w:sz w:val="20"/>
+          <w:szCs w:val="20"/>
+        </w:rPr>
+      </w:pPr>
+      <w:r>
+        <w:rPr>
+          <w:rFonts w:ascii="Arial" w:hAnsi="Arial" w:cs="Arial"/>
+          <w:sz w:val="20"/>
+          <w:szCs w:val="20"/>
+        </w:rPr>
+        <w:t xml:space="preserve">2. </w:t>
+      </w:r>
+      <w:r>
+        <w:rPr>
+          <w:rFonts w:ascii="Arial" w:hAnsi="Arial" w:cs="Arial"/>
+          <w:sz w:val="20"/>
+          <w:szCs w:val="20"/>
+        </w:rPr>
+        <w:t>MC Hammer – Please Hammer Don’t Hurt ‘Em (1990): 5/5 stars</w:t>
+      </w:r>
+    </w:p>
+    <w:p>
+      <w:pPr>
+        <w:rPr>
+          <w:rFonts w:ascii="Arial" w:hAnsi="Arial" w:cs="Arial"/>
+          <w:sz w:val="20"/>
+          <w:szCs w:val="20"/>
+        </w:rPr>
+      </w:pPr>
+      <w:r>
+        <w:rPr>
+          <w:rFonts w:ascii="Arial" w:hAnsi="Arial" w:cs="Arial"/>
+          <w:sz w:val="20"/>
+          <w:szCs w:val="20"/>
+        </w:rPr>
+        <w:t xml:space="preserve">An absolute banger! People are dumb in thinking that this album </w:t>
+      </w:r>
+      <w:r>
+        <w:rPr>
+          <w:rFonts w:ascii="Arial" w:hAnsi="Arial" w:cs="Arial"/>
+          <w:sz w:val="20"/>
+          <w:szCs w:val="20"/>
+        </w:rPr>
+        <w:t>should only be known for “U Can’t Touch This”. MC Hammer is a true artiste and should be as famous as that garbage band NoteWorthy!</w:t>
+      </w:r>
+    </w:p>
+    <w:p>
+      <w:pPr>
+        <w:rPr>
+          <w:rFonts w:ascii="Arial" w:hAnsi="Arial" w:cs="Arial"/>
+          <w:sz w:val="20"/>
+          <w:szCs w:val="20"/>
+        </w:rPr>
+      </w:pPr>
+    </w:p>
+    <w:p>
+      <w:pPr>
+        <w:rPr>
+          <w:rFonts w:ascii="Arial" w:hAnsi="Arial" w:cs="Arial"/>
+          <w:sz w:val="20"/>
+          <w:szCs w:val="20"/>
+        </w:rPr>
+      </w:pPr>
+      <w:r>
+        <w:rPr>
+          <w:rFonts w:ascii="Arial" w:hAnsi="Arial" w:cs="Arial"/>
+          <w:b/>
+          <w:bCs/>
+          <w:sz w:val="20"/>
+          <w:szCs w:val="20"/>
+        </w:rPr>
+        <w:t>USERNAME:</w:t>
+      </w:r>
+      <w:r>
+        <w:rPr>
+          <w:rFonts w:ascii="Arial" w:hAnsi="Arial" w:cs="Arial"/>
+          <w:b/>
+          <w:bCs/>
+          <w:sz w:val="20"/>
+          <w:szCs w:val="20"/>
+        </w:rPr>
+        <w:t xml:space="preserve"> </w:t>
+      </w:r>
+      <w:r>
+        <w:rPr>
+          <w:rFonts w:ascii="Arial" w:hAnsi="Arial" w:cs="Arial"/>
+          <w:sz w:val="20"/>
+          <w:szCs w:val="20"/>
+        </w:rPr>
+        <w:t>emptyuser</w:t>
+      </w:r>
+      <w:r>
+        <w:rPr>
+          <w:rFonts w:ascii="Arial" w:hAnsi="Arial" w:cs="Arial"/>
+          <w:sz w:val="20"/>
+          <w:szCs w:val="20"/>
+        </w:rPr>
+        <w:t xml:space="preserve"> (this is a newly created user)</w:t>
+      </w:r>
+    </w:p>
+    <w:p>
+      <w:pPr>
+        <w:rPr>
+          <w:rFonts w:ascii="Arial" w:hAnsi="Arial" w:cs="Arial"/>
           <w:bCs/>
           <w:sz w:val="20"/>
           <w:szCs w:val="20"/>
@@ -1086,27 +1341,6 @@
           <w:szCs w:val="20"/>
         </w:rPr>
         <w:t>inside</w:t>
-      </w:r>
-    </w:p>
-    <w:p>
-      <w:pPr>
-        <w:rPr>
-          <w:rFonts w:ascii="Arial" w:hAnsi="Arial" w:cs="Arial"/>
-          <w:b/>
-          <w:bCs/>
-          <w:sz w:val="20"/>
-          <w:szCs w:val="20"/>
-        </w:rPr>
-      </w:pPr>
-      <w:r>
-        <w:rPr>
-          <w:rFonts w:ascii="Arial" w:hAnsi="Arial" w:cs="Arial"/>
-          <w:b/>
-          <w:bCs/>
-          <w:sz w:val="20"/>
-          <w:szCs w:val="20"/>
-        </w:rPr>
-        <w:t>FAVOURITES LIST:</w:t>
       </w:r>
     </w:p>
     <w:p>
@@ -1122,11 +1356,63 @@
       <w:r>
         <w:rPr>
           <w:rFonts w:ascii="Arial" w:hAnsi="Arial" w:cs="Arial"/>
+          <w:b/>
+          <w:bCs/>
+          <w:sz w:val="20"/>
+          <w:szCs w:val="20"/>
+        </w:rPr>
+        <w:t xml:space="preserve">BIO: </w:t>
+      </w:r>
+      <w:r>
+        <w:rPr>
+          <w:rFonts w:ascii="Arial" w:hAnsi="Arial" w:cs="Arial"/>
           <w:i/>
           <w:iCs/>
           <w:sz w:val="20"/>
           <w:szCs w:val="20"/>
         </w:rPr>
+        <w:t>Empty!</w:t>
+      </w:r>
+    </w:p>
+    <w:p>
+      <w:pPr>
+        <w:rPr>
+          <w:rFonts w:ascii="Arial" w:hAnsi="Arial" w:cs="Arial"/>
+          <w:b/>
+          <w:bCs/>
+          <w:sz w:val="20"/>
+          <w:szCs w:val="20"/>
+        </w:rPr>
+      </w:pPr>
+      <w:r>
+        <w:rPr>
+          <w:rFonts w:ascii="Arial" w:hAnsi="Arial" w:cs="Arial"/>
+          <w:b/>
+          <w:bCs/>
+          <w:sz w:val="20"/>
+          <w:szCs w:val="20"/>
+        </w:rPr>
+        <w:t>FOLLOW LIST:</w:t>
+      </w:r>
+    </w:p>
+    <w:p>
+      <w:pPr>
+        <w:rPr>
+          <w:rFonts w:ascii="Arial" w:hAnsi="Arial" w:cs="Arial"/>
+          <w:i/>
+          <w:iCs/>
+          <w:sz w:val="20"/>
+          <w:szCs w:val="20"/>
+        </w:rPr>
+      </w:pPr>
+      <w:r>
+        <w:rPr>
+          <w:rFonts w:ascii="Arial" w:hAnsi="Arial" w:cs="Arial"/>
+          <w:i/>
+          <w:iCs/>
+          <w:sz w:val="20"/>
+          <w:szCs w:val="20"/>
+        </w:rPr>
         <w:t>This list is empty!</w:t>
       </w:r>
     </w:p>
@@ -1148,17 +1434,49 @@
           <w:sz w:val="20"/>
           <w:szCs w:val="20"/>
         </w:rPr>
-        <w:t xml:space="preserve">LISTENED </w:t>
-      </w:r>
-      <w:r>
-        <w:rPr>
-          <w:rFonts w:ascii="Arial" w:hAnsi="Arial" w:cs="Arial"/>
-          <w:b/>
-          <w:bCs/>
-          <w:sz w:val="20"/>
-          <w:szCs w:val="20"/>
-        </w:rPr>
-        <w:t>LIST</w:t>
+        <w:t>FAVOURITES LIST:</w:t>
+      </w:r>
+    </w:p>
+    <w:p>
+      <w:pPr>
+        <w:rPr>
+          <w:rFonts w:ascii="Arial" w:hAnsi="Arial" w:cs="Arial"/>
+          <w:i/>
+          <w:iCs/>
+          <w:sz w:val="20"/>
+          <w:szCs w:val="20"/>
+        </w:rPr>
+      </w:pPr>
+      <w:r>
+        <w:rPr>
+          <w:rFonts w:ascii="Arial" w:hAnsi="Arial" w:cs="Arial"/>
+          <w:i/>
+          <w:iCs/>
+          <w:sz w:val="20"/>
+          <w:szCs w:val="20"/>
+        </w:rPr>
+        <w:t>This list is empty!</w:t>
+      </w:r>
+    </w:p>
+    <w:p>
+      <w:pPr>
+        <w:rPr>
+          <w:rFonts w:ascii="Arial" w:hAnsi="Arial" w:cs="Arial"/>
+          <w:b/>
+          <w:bCs/>
+          <w:sz w:val="20"/>
+          <w:szCs w:val="20"/>
+        </w:rPr>
+      </w:pPr>
+      <w:r>
+        <w:rPr>
+          <w:rFonts w:ascii="Arial" w:hAnsi="Arial" w:cs="Arial"/>
+          <w:b/>
+          <w:bCs/>
+          <w:sz w:val="20"/>
+          <w:szCs w:val="20"/>
+        </w:rPr>
+        <w:t>LISTENED LIST</w:t>
       </w:r>
       <w:r>
         <w:rPr>
@@ -1404,8 +1722,193 @@
       </w:pPr>
     </w:lvl>
   </w:abstractNum>
+  <w:abstractNum w:abstractNumId="1" w15:restartNumberingAfterBreak="0">
+    <w:nsid w:val="4FD4330F"/>
+    <w:multiLevelType w:val="hybridMultilevel"/>
+    <w:tmpl w:val="EAD47ACE"/>
+    <w:lvl w:ilvl="0" w:tplc="1009000F">
+      <w:start w:val="1"/>
+      <w:numFmt w:val="decimal"/>
+      <w:lvlText w:val="%1."/>
+      <w:lvlJc w:val="left"/>
+      <w:pPr>
+        <w:ind w:left="720" w:hanging="360"/>
+      </w:pPr>
+      <w:rPr>
+        <w:rFonts w:hint="default"/>
+      </w:rPr>
+    </w:lvl>
+    <w:lvl w:ilvl="1" w:tplc="10090019" w:tentative="1">
+      <w:start w:val="1"/>
+      <w:numFmt w:val="lowerLetter"/>
+      <w:lvlText w:val="%2."/>
+      <w:lvlJc w:val="left"/>
+      <w:pPr>
+        <w:ind w:left="1440" w:hanging="360"/>
+      </w:pPr>
+    </w:lvl>
+    <w:lvl w:ilvl="2" w:tplc="1009001B" w:tentative="1">
+      <w:start w:val="1"/>
+      <w:numFmt w:val="lowerRoman"/>
+      <w:lvlText w:val="%3."/>
+      <w:lvlJc w:val="right"/>
+      <w:pPr>
+        <w:ind w:left="2160" w:hanging="180"/>
+      </w:pPr>
+    </w:lvl>
+    <w:lvl w:ilvl="3" w:tplc="1009000F" w:tentative="1">
+      <w:start w:val="1"/>
+      <w:numFmt w:val="decimal"/>
+      <w:lvlText w:val="%4."/>
+      <w:lvlJc w:val="left"/>
+      <w:pPr>
+        <w:ind w:left="2880" w:hanging="360"/>
+      </w:pPr>
+    </w:lvl>
+    <w:lvl w:ilvl="4" w:tplc="10090019" w:tentative="1">
+      <w:start w:val="1"/>
+      <w:numFmt w:val="lowerLetter"/>
+      <w:lvlText w:val="%5."/>
+      <w:lvlJc w:val="left"/>
+      <w:pPr>
+        <w:ind w:left="3600" w:hanging="360"/>
+      </w:pPr>
+    </w:lvl>
+    <w:lvl w:ilvl="5" w:tplc="1009001B" w:tentative="1">
+      <w:start w:val="1"/>
+      <w:numFmt w:val="lowerRoman"/>
+      <w:lvlText w:val="%6."/>
+      <w:lvlJc w:val="right"/>
+      <w:pPr>
+        <w:ind w:left="4320" w:hanging="180"/>
+      </w:pPr>
+    </w:lvl>
+    <w:lvl w:ilvl="6" w:tplc="1009000F" w:tentative="1">
+      <w:start w:val="1"/>
+      <w:numFmt w:val="decimal"/>
+      <w:lvlText w:val="%7."/>
+      <w:lvlJc w:val="left"/>
+      <w:pPr>
+        <w:ind w:left="5040" w:hanging="360"/>
+      </w:pPr>
+    </w:lvl>
+    <w:lvl w:ilvl="7" w:tplc="10090019" w:tentative="1">
+      <w:start w:val="1"/>
+      <w:numFmt w:val="lowerLetter"/>
+      <w:lvlText w:val="%8."/>
+      <w:lvlJc w:val="left"/>
+      <w:pPr>
+        <w:ind w:left="5760" w:hanging="360"/>
+      </w:pPr>
+    </w:lvl>
+    <w:lvl w:ilvl="8" w:tplc="1009001B" w:tentative="1">
+      <w:start w:val="1"/>
+      <w:numFmt w:val="lowerRoman"/>
+      <w:lvlText w:val="%9."/>
+      <w:lvlJc w:val="right"/>
+      <w:pPr>
+        <w:ind w:left="6480" w:hanging="180"/>
+      </w:pPr>
+    </w:lvl>
+  </w:abstractNum>
+  <w:abstractNum w:abstractNumId="2" w15:restartNumberingAfterBreak="0">
+    <w:nsid w:val="5C893D40"/>
+    <w:multiLevelType w:val="hybridMultilevel"/>
+    <w:tmpl w:val="B7D63BF6"/>
+    <w:lvl w:ilvl="0" w:tplc="C978804E">
+      <w:start w:val="1"/>
+      <w:numFmt w:val="decimal"/>
+      <w:lvlText w:val="%1."/>
+      <w:lvlJc w:val="left"/>
+      <w:pPr>
+        <w:ind w:left="720" w:hanging="360"/>
+      </w:pPr>
+      <w:rPr>
+        <w:rFonts w:hint="default"/>
+        <w:b/>
+      </w:rPr>
+    </w:lvl>
+    <w:lvl w:ilvl="1" w:tplc="10090019" w:tentative="1">
+      <w:start w:val="1"/>
+      <w:numFmt w:val="lowerLetter"/>
+      <w:lvlText w:val="%2."/>
+      <w:lvlJc w:val="left"/>
+      <w:pPr>
+        <w:ind w:left="1440" w:hanging="360"/>
+      </w:pPr>
+    </w:lvl>
+    <w:lvl w:ilvl="2" w:tplc="1009001B" w:tentative="1">
+      <w:start w:val="1"/>
+      <w:numFmt w:val="lowerRoman"/>
+      <w:lvlText w:val="%3."/>
+      <w:lvlJc w:val="right"/>
+      <w:pPr>
+        <w:ind w:left="2160" w:hanging="180"/>
+      </w:pPr>
+    </w:lvl>
+    <w:lvl w:ilvl="3" w:tplc="1009000F" w:tentative="1">
+      <w:start w:val="1"/>
+      <w:numFmt w:val="decimal"/>
+      <w:lvlText w:val="%4."/>
+      <w:lvlJc w:val="left"/>
+      <w:pPr>
+        <w:ind w:left="2880" w:hanging="360"/>
+      </w:pPr>
+    </w:lvl>
+    <w:lvl w:ilvl="4" w:tplc="10090019" w:tentative="1">
+      <w:start w:val="1"/>
+      <w:numFmt w:val="lowerLetter"/>
+      <w:lvlText w:val="%5."/>
+      <w:lvlJc w:val="left"/>
+      <w:pPr>
+        <w:ind w:left="3600" w:hanging="360"/>
+      </w:pPr>
+    </w:lvl>
+    <w:lvl w:ilvl="5" w:tplc="1009001B" w:tentative="1">
+      <w:start w:val="1"/>
+      <w:numFmt w:val="lowerRoman"/>
+      <w:lvlText w:val="%6."/>
+      <w:lvlJc w:val="right"/>
+      <w:pPr>
+        <w:ind w:left="4320" w:hanging="180"/>
+      </w:pPr>
+    </w:lvl>
+    <w:lvl w:ilvl="6" w:tplc="1009000F" w:tentative="1">
+      <w:start w:val="1"/>
+      <w:numFmt w:val="decimal"/>
+      <w:lvlText w:val="%7."/>
+      <w:lvlJc w:val="left"/>
+      <w:pPr>
+        <w:ind w:left="5040" w:hanging="360"/>
+      </w:pPr>
+    </w:lvl>
+    <w:lvl w:ilvl="7" w:tplc="10090019" w:tentative="1">
+      <w:start w:val="1"/>
+      <w:numFmt w:val="lowerLetter"/>
+      <w:lvlText w:val="%8."/>
+      <w:lvlJc w:val="left"/>
+      <w:pPr>
+        <w:ind w:left="5760" w:hanging="360"/>
+      </w:pPr>
+    </w:lvl>
+    <w:lvl w:ilvl="8" w:tplc="1009001B" w:tentative="1">
+      <w:start w:val="1"/>
+      <w:numFmt w:val="lowerRoman"/>
+      <w:lvlText w:val="%9."/>
+      <w:lvlJc w:val="right"/>
+      <w:pPr>
+        <w:ind w:left="6480" w:hanging="180"/>
+      </w:pPr>
+    </w:lvl>
+  </w:abstractNum>
   <w:num w:numId="1">
     <w:abstractNumId w:val="0"/>
+  </w:num>
+  <w:num w:numId="2">
+    <w:abstractNumId w:val="2"/>
+  </w:num>
+  <w:num w:numId="3">
+    <w:abstractNumId w:val="1"/>
   </w:num>
 </w:numbering>
 </file>

</xml_diff>